<commit_message>
DT added to word doc
</commit_message>
<xml_diff>
--- a/Case 3 Dow Jones FINAL.docx
+++ b/Case 3 Dow Jones FINAL.docx
@@ -53,15 +53,7 @@
         <w:jc w:val="both"/>
       </w:pPr>
       <w:r>
-        <w:t xml:space="preserve">• Consider KO for </w:t>
-      </w:r>
-      <w:proofErr w:type="gramStart"/>
-      <w:r>
-        <w:t>Short-Selling</w:t>
-      </w:r>
-      <w:proofErr w:type="gramEnd"/>
-      <w:r>
-        <w:t>: KO’s negative return, paired with a near-zero beta, presents a strong short-selling opportunity for risk-tolerant investors.</w:t>
+        <w:t>• Consider KO for Short-Selling: KO’s negative return, paired with a near-zero beta, presents a strong short-selling opportunity for risk-tolerant investors.</w:t>
       </w:r>
     </w:p>
     <w:p>
@@ -178,12 +170,12 @@
       <w:pPr>
         <w:pStyle w:val="Heading2"/>
       </w:pPr>
-      <w:bookmarkStart w:id="4" w:name="svr"/>
-      <w:bookmarkStart w:id="5" w:name="lm"/>
+      <w:bookmarkStart w:id="4" w:name="lm"/>
+      <w:bookmarkStart w:id="5" w:name="svr"/>
       <w:r>
         <w:t>LM</w:t>
       </w:r>
-      <w:bookmarkEnd w:id="5"/>
+      <w:bookmarkEnd w:id="4"/>
     </w:p>
     <w:p>
       <w:pPr>
@@ -209,6 +201,9 @@
       </w:pPr>
       <w:bookmarkStart w:id="6" w:name="decision-trees"/>
       <w:r>
+        <w:t xml:space="preserve">Regression </w:t>
+      </w:r>
+      <w:r>
         <w:t>Decision Trees</w:t>
       </w:r>
     </w:p>
@@ -217,9 +212,32 @@
         <w:pStyle w:val="BodyText"/>
       </w:pPr>
       <w:r>
-        <w:t xml:space="preserve">Decision stuff </w:t>
+        <w:t xml:space="preserve"> </w:t>
       </w:r>
       <w:bookmarkEnd w:id="6"/>
+      <w:r>
+        <w:t xml:space="preserve">A Regression Decision tree was used to predict the percent change in next </w:t>
+      </w:r>
+      <w:proofErr w:type="gramStart"/>
+      <w:r>
+        <w:t>week</w:t>
+      </w:r>
+      <w:proofErr w:type="gramEnd"/>
+      <w:r>
+        <w:t xml:space="preserve"> price using all the predictor variables except ‘quarter’, ‘date’, ‘next weeks open’, and ‘next weeks close’. We use built the tree using Q1 data and tested the model on Q2 data. The table below shows the RMSE provided for each stock to determine how well our tree predicted the stocks percent change of the upcoming week. With this decision tree model, we can support our decision with what stock we </w:t>
+      </w:r>
+      <w:r>
+        <w:lastRenderedPageBreak/>
+        <w:t xml:space="preserve">believe will have the best return as it allows us to be more confident in our stock decisions. From the output below, we see the top 5 stocks with the smallest RMSE are, KO, WMT, TRV, T, and IBM. </w:t>
+      </w:r>
+    </w:p>
+    <w:p>
+      <w:pPr>
+        <w:pStyle w:val="BodyText"/>
+      </w:pPr>
+      <w:r>
+        <w:t xml:space="preserve"> </w:t>
+      </w:r>
     </w:p>
     <w:p>
       <w:pPr>
@@ -235,11 +253,7 @@
         <w:jc w:val="both"/>
       </w:pPr>
       <w:r>
-        <w:t xml:space="preserve">Due to the regression nature of this problem, we needed to use an SVM variant that handles regression tasks. SVMs are flexible because they offer different kernel types to fit different data </w:t>
-      </w:r>
-      <w:r>
-        <w:lastRenderedPageBreak/>
-        <w:t>relationships. For this project, we chose the Radial Basis Function (RBF) kernel, which is well-suited for non-linear relationships and works well with various data distributions. During model building, we tested multiple combinations of cost and gamma to find the best-performing model. We also centered and scaled the data, since SVMs are sensitive to variable scales, which helped improve the model’s performance.</w:t>
+        <w:t>Due to the regression nature of this problem, we needed to use an SVM variant that handles regression tasks. SVMs are flexible because they offer different kernel types to fit different data relationships. For this project, we chose the Radial Basis Function (RBF) kernel, which is well-suited for non-linear relationships and works well with various data distributions. During model building, we tested multiple combinations of cost and gamma to find the best-performing model. We also centered and scaled the data, since SVMs are sensitive to variable scales, which helped improve the model’s performance.</w:t>
       </w:r>
     </w:p>
     <w:p>
@@ -247,7 +261,7 @@
         <w:pStyle w:val="Heading2"/>
       </w:pPr>
       <w:bookmarkStart w:id="7" w:name="capital-assest-pricing-model"/>
-      <w:bookmarkEnd w:id="4"/>
+      <w:bookmarkEnd w:id="5"/>
       <w:r>
         <w:t>Capital Asset Pricing Model</w:t>
       </w:r>
@@ -344,7 +358,6 @@
       <w:r>
         <w:t xml:space="preserve"> have near-zero betas, suggesting minimal correlation with the market, which can provide portfolio stability. Notably, </w:t>
       </w:r>
-      <w:proofErr w:type="gramStart"/>
       <w:r>
         <w:rPr>
           <w:b/>
@@ -364,15 +377,7 @@
           <w:b/>
           <w:bCs/>
         </w:rPr>
-        <w:t>(-</w:t>
-      </w:r>
-      <w:proofErr w:type="gramEnd"/>
-      <w:r>
-        <w:rPr>
-          <w:b/>
-          <w:bCs/>
-        </w:rPr>
-        <w:t>0.9063)</w:t>
+        <w:t>(-0.9063)</w:t>
       </w:r>
       <w:r>
         <w:t xml:space="preserve"> shows a strongly negative beta, indicating an inverse relationship to the market and potentially serving as a hedge during downturns. This range of risk and correlation profiles will be used alongside predicted returns to recommend investment decisions that align with expected returns and our client's risk tolerance.</w:t>
@@ -400,31 +405,27 @@
       </w:r>
       <w:proofErr w:type="gramEnd"/>
       <w:r>
-        <w:t>, with only 60 total NA values across two columns: 30 in percent_</w:t>
+        <w:t xml:space="preserve">, with only 60 total NA values across two columns: 30 in percent_change_volume_over_last_wk and 30 in previous_weeks_volume. These NAs occur because they correspond to the first week of data, where there is no previous week to calculate the volume </w:t>
       </w:r>
       <w:proofErr w:type="gramStart"/>
       <w:r>
-        <w:t>change_volume</w:t>
+        <w:t>change</w:t>
       </w:r>
       <w:proofErr w:type="gramEnd"/>
       <w:r>
-        <w:t xml:space="preserve">_over_last_wk and 30 in previous_weeks_volume. These NAs occur because they correspond to the first week of data, where there is no previous week to calculate the volume </w:t>
+        <w:t xml:space="preserve"> so we decided to omit the NAs. The dataset contains 750 observations and 16 variables, which we will split by quarters: quarter one will be used for training, and quarter two for testing. While the data was </w:t>
       </w:r>
       <w:proofErr w:type="gramStart"/>
       <w:r>
-        <w:t>change</w:t>
+        <w:t>intact</w:t>
       </w:r>
       <w:proofErr w:type="gramEnd"/>
       <w:r>
-        <w:t xml:space="preserve"> so we decided to omit the NAs. The dataset contains 750 observations and 16 variables, which we will split by quarters: quarter one will be used for training, and quarter two for testing. While the data was </w:t>
-      </w:r>
-      <w:proofErr w:type="gramStart"/>
-      <w:r>
-        <w:t>intact</w:t>
-      </w:r>
-      <w:proofErr w:type="gramEnd"/>
-      <w:r>
-        <w:t xml:space="preserve"> we needed to clean the data using lubridate package to convert a text-based date and removed '$' symbols from numerical variables to ensure data accuracy. During preprocessing we needed to scale the data at points to meet assumptions of the models we used.</w:t>
+        <w:t xml:space="preserve"> we needed to clean the data using lubridate package to convert a text-</w:t>
+      </w:r>
+      <w:r>
+        <w:lastRenderedPageBreak/>
+        <w:t>based date and removed '$' symbols from numerical variables to ensure data accuracy. During preprocessing we needed to scale the data at points to meet assumptions of the models we used.</w:t>
       </w:r>
     </w:p>
     <w:p>
@@ -5245,7 +5246,6 @@
       <w:bookmarkStart w:id="10" w:name="conclusions"/>
       <w:bookmarkEnd w:id="9"/>
       <w:r>
-        <w:lastRenderedPageBreak/>
         <w:t>Conclusions</w:t>
       </w:r>
     </w:p>
@@ -5371,7 +5371,11 @@
         </w:drawing>
       </w:r>
       <w:r>
-        <w:t>Conclusion: By combining predictive modeling and risk assessment, we identified key stocks to consider for portfolio inclusion and developed insights into both long and short positions based on risk and return trade-offs.</w:t>
+        <w:t xml:space="preserve">Conclusion: By combining predictive modeling and risk assessment, we identified key stocks to consider for portfolio inclusion and developed insights into both long and short positions based on risk </w:t>
+      </w:r>
+      <w:r>
+        <w:lastRenderedPageBreak/>
+        <w:t>and return trade-offs.</w:t>
       </w:r>
     </w:p>
     <w:p>
@@ -5406,7 +5410,6 @@
         <w:rPr>
           <w:noProof/>
         </w:rPr>
-        <w:lastRenderedPageBreak/>
         <w:drawing>
           <wp:anchor distT="0" distB="0" distL="114300" distR="114300" simplePos="0" relativeHeight="251665920" behindDoc="0" locked="0" layoutInCell="1" allowOverlap="1" wp14:anchorId="7662BB39" wp14:editId="346B8C5A">
             <wp:simplePos x="0" y="0"/>
@@ -6063,6 +6066,7 @@
   <w:style w:type="character" w:default="1" w:styleId="DefaultParagraphFont">
     <w:name w:val="Default Paragraph Font"/>
     <w:uiPriority w:val="1"/>
+    <w:semiHidden/>
     <w:unhideWhenUsed/>
   </w:style>
   <w:style w:type="table" w:default="1" w:styleId="TableNormal">

</xml_diff>

<commit_message>
removed comment on results
</commit_message>
<xml_diff>
--- a/Case 3 Dow Jones FINAL.docx
+++ b/Case 3 Dow Jones FINAL.docx
@@ -293,15 +293,7 @@
         <w:t>e</w:t>
       </w:r>
       <w:r>
-        <w:t xml:space="preserve"> </w:t>
-      </w:r>
-      <w:proofErr w:type="gramStart"/>
-      <w:r>
-        <w:t>Delt(</w:t>
-      </w:r>
-      <w:proofErr w:type="gramEnd"/>
-      <w:r>
-        <w:t xml:space="preserve">) function to calculate the returns using the closing price for each specific week. Once we calculated the weekly returns and omited any NA, we ran the linear model </w:t>
+        <w:t xml:space="preserve"> Delt() function to calculate the returns using the closing price for each specific week. Once we calculated the weekly returns and omited any NA, we ran the linear model </w:t>
       </w:r>
       <w:r>
         <w:t>to get the beta for each stock.</w:t>
@@ -397,31 +389,7 @@
         <w:jc w:val="both"/>
       </w:pPr>
       <w:r>
-        <w:t xml:space="preserve">Our dataset is </w:t>
-      </w:r>
-      <w:proofErr w:type="gramStart"/>
-      <w:r>
-        <w:t>fairly intact</w:t>
-      </w:r>
-      <w:proofErr w:type="gramEnd"/>
-      <w:r>
-        <w:t xml:space="preserve">, with only 60 total NA values across two columns: 30 in percent_change_volume_over_last_wk and 30 in previous_weeks_volume. These NAs occur because they correspond to the first week of data, where there is no previous week to calculate the volume </w:t>
-      </w:r>
-      <w:proofErr w:type="gramStart"/>
-      <w:r>
-        <w:t>change</w:t>
-      </w:r>
-      <w:proofErr w:type="gramEnd"/>
-      <w:r>
-        <w:t xml:space="preserve"> so we decided to omit the NAs. The dataset contains 750 observations and 16 variables, which we will split by quarters: quarter one will be used for training, and quarter two for testing. While the data was </w:t>
-      </w:r>
-      <w:proofErr w:type="gramStart"/>
-      <w:r>
-        <w:t>intact</w:t>
-      </w:r>
-      <w:proofErr w:type="gramEnd"/>
-      <w:r>
-        <w:t xml:space="preserve"> we needed to clean the data using lubridate package to convert a text-</w:t>
+        <w:t>Our dataset is fairly intact, with only 60 total NA values across two columns: 30 in percent_change_volume_over_last_wk and 30 in previous_weeks_volume. These NAs occur because they correspond to the first week of data, where there is no previous week to calculate the volume change so we decided to omit the NAs. The dataset contains 750 observations and 16 variables, which we will split by quarters: quarter one will be used for training, and quarter two for testing. While the data was intact we needed to clean the data using lubridate package to convert a text-</w:t>
       </w:r>
       <w:r>
         <w:lastRenderedPageBreak/>
@@ -447,16 +415,11 @@
       <w:pPr>
         <w:pStyle w:val="BodyText"/>
       </w:pPr>
-      <w:r>
-        <w:t>ADD RMSE TABLE FOR EACH MODEL HERE</w:t>
-      </w:r>
-      <w:r>
-        <w:t xml:space="preserve"> AND AN EXPLANATION ON WHICH IS BETTER, AND OUR DECISION AND HOW WE USED THE MODEL?</w:t>
-      </w:r>
     </w:p>
     <w:tbl>
       <w:tblPr>
         <w:tblW w:w="5540" w:type="dxa"/>
+        <w:jc w:val="center"/>
         <w:tblLook w:val="04A0" w:firstRow="1" w:lastRow="0" w:firstColumn="1" w:lastColumn="0" w:noHBand="0" w:noVBand="1"/>
       </w:tblPr>
       <w:tblGrid>
@@ -468,6 +431,7 @@
       <w:tr>
         <w:trPr>
           <w:trHeight w:val="300"/>
+          <w:jc w:val="center"/>
         </w:trPr>
         <w:tc>
           <w:tcPr>
@@ -632,6 +596,7 @@
       <w:tr>
         <w:trPr>
           <w:trHeight w:val="290"/>
+          <w:jc w:val="center"/>
         </w:trPr>
         <w:tc>
           <w:tcPr>
@@ -780,6 +745,7 @@
       <w:tr>
         <w:trPr>
           <w:trHeight w:val="290"/>
+          <w:jc w:val="center"/>
         </w:trPr>
         <w:tc>
           <w:tcPr>
@@ -928,6 +894,7 @@
       <w:tr>
         <w:trPr>
           <w:trHeight w:val="290"/>
+          <w:jc w:val="center"/>
         </w:trPr>
         <w:tc>
           <w:tcPr>
@@ -1076,6 +1043,7 @@
       <w:tr>
         <w:trPr>
           <w:trHeight w:val="290"/>
+          <w:jc w:val="center"/>
         </w:trPr>
         <w:tc>
           <w:tcPr>
@@ -1224,6 +1192,7 @@
       <w:tr>
         <w:trPr>
           <w:trHeight w:val="290"/>
+          <w:jc w:val="center"/>
         </w:trPr>
         <w:tc>
           <w:tcPr>
@@ -1372,6 +1341,7 @@
       <w:tr>
         <w:trPr>
           <w:trHeight w:val="290"/>
+          <w:jc w:val="center"/>
         </w:trPr>
         <w:tc>
           <w:tcPr>
@@ -1520,6 +1490,7 @@
       <w:tr>
         <w:trPr>
           <w:trHeight w:val="290"/>
+          <w:jc w:val="center"/>
         </w:trPr>
         <w:tc>
           <w:tcPr>
@@ -1668,6 +1639,7 @@
       <w:tr>
         <w:trPr>
           <w:trHeight w:val="290"/>
+          <w:jc w:val="center"/>
         </w:trPr>
         <w:tc>
           <w:tcPr>
@@ -1816,6 +1788,7 @@
       <w:tr>
         <w:trPr>
           <w:trHeight w:val="290"/>
+          <w:jc w:val="center"/>
         </w:trPr>
         <w:tc>
           <w:tcPr>
@@ -1964,6 +1937,7 @@
       <w:tr>
         <w:trPr>
           <w:trHeight w:val="290"/>
+          <w:jc w:val="center"/>
         </w:trPr>
         <w:tc>
           <w:tcPr>
@@ -2112,6 +2086,7 @@
       <w:tr>
         <w:trPr>
           <w:trHeight w:val="290"/>
+          <w:jc w:val="center"/>
         </w:trPr>
         <w:tc>
           <w:tcPr>
@@ -2260,6 +2235,7 @@
       <w:tr>
         <w:trPr>
           <w:trHeight w:val="290"/>
+          <w:jc w:val="center"/>
         </w:trPr>
         <w:tc>
           <w:tcPr>
@@ -2408,6 +2384,7 @@
       <w:tr>
         <w:trPr>
           <w:trHeight w:val="290"/>
+          <w:jc w:val="center"/>
         </w:trPr>
         <w:tc>
           <w:tcPr>
@@ -2556,6 +2533,7 @@
       <w:tr>
         <w:trPr>
           <w:trHeight w:val="290"/>
+          <w:jc w:val="center"/>
         </w:trPr>
         <w:tc>
           <w:tcPr>
@@ -2704,6 +2682,7 @@
       <w:tr>
         <w:trPr>
           <w:trHeight w:val="290"/>
+          <w:jc w:val="center"/>
         </w:trPr>
         <w:tc>
           <w:tcPr>
@@ -2852,6 +2831,7 @@
       <w:tr>
         <w:trPr>
           <w:trHeight w:val="290"/>
+          <w:jc w:val="center"/>
         </w:trPr>
         <w:tc>
           <w:tcPr>
@@ -3000,6 +2980,7 @@
       <w:tr>
         <w:trPr>
           <w:trHeight w:val="290"/>
+          <w:jc w:val="center"/>
         </w:trPr>
         <w:tc>
           <w:tcPr>
@@ -3148,6 +3129,7 @@
       <w:tr>
         <w:trPr>
           <w:trHeight w:val="290"/>
+          <w:jc w:val="center"/>
         </w:trPr>
         <w:tc>
           <w:tcPr>
@@ -3296,6 +3278,7 @@
       <w:tr>
         <w:trPr>
           <w:trHeight w:val="290"/>
+          <w:jc w:val="center"/>
         </w:trPr>
         <w:tc>
           <w:tcPr>
@@ -3444,6 +3427,7 @@
       <w:tr>
         <w:trPr>
           <w:trHeight w:val="290"/>
+          <w:jc w:val="center"/>
         </w:trPr>
         <w:tc>
           <w:tcPr>
@@ -3592,6 +3576,7 @@
       <w:tr>
         <w:trPr>
           <w:trHeight w:val="290"/>
+          <w:jc w:val="center"/>
         </w:trPr>
         <w:tc>
           <w:tcPr>
@@ -3740,6 +3725,7 @@
       <w:tr>
         <w:trPr>
           <w:trHeight w:val="290"/>
+          <w:jc w:val="center"/>
         </w:trPr>
         <w:tc>
           <w:tcPr>
@@ -3888,6 +3874,7 @@
       <w:tr>
         <w:trPr>
           <w:trHeight w:val="290"/>
+          <w:jc w:val="center"/>
         </w:trPr>
         <w:tc>
           <w:tcPr>
@@ -4036,6 +4023,7 @@
       <w:tr>
         <w:trPr>
           <w:trHeight w:val="290"/>
+          <w:jc w:val="center"/>
         </w:trPr>
         <w:tc>
           <w:tcPr>
@@ -4184,6 +4172,7 @@
       <w:tr>
         <w:trPr>
           <w:trHeight w:val="290"/>
+          <w:jc w:val="center"/>
         </w:trPr>
         <w:tc>
           <w:tcPr>
@@ -4332,6 +4321,7 @@
       <w:tr>
         <w:trPr>
           <w:trHeight w:val="290"/>
+          <w:jc w:val="center"/>
         </w:trPr>
         <w:tc>
           <w:tcPr>
@@ -4480,6 +4470,7 @@
       <w:tr>
         <w:trPr>
           <w:trHeight w:val="290"/>
+          <w:jc w:val="center"/>
         </w:trPr>
         <w:tc>
           <w:tcPr>
@@ -4628,6 +4619,7 @@
       <w:tr>
         <w:trPr>
           <w:trHeight w:val="290"/>
+          <w:jc w:val="center"/>
         </w:trPr>
         <w:tc>
           <w:tcPr>
@@ -4776,6 +4768,7 @@
       <w:tr>
         <w:trPr>
           <w:trHeight w:val="290"/>
+          <w:jc w:val="center"/>
         </w:trPr>
         <w:tc>
           <w:tcPr>
@@ -4924,6 +4917,7 @@
       <w:tr>
         <w:trPr>
           <w:trHeight w:val="290"/>
+          <w:jc w:val="center"/>
         </w:trPr>
         <w:tc>
           <w:tcPr>
@@ -5072,6 +5066,7 @@
       <w:tr>
         <w:trPr>
           <w:trHeight w:val="300"/>
+          <w:jc w:val="center"/>
         </w:trPr>
         <w:tc>
           <w:tcPr>

</xml_diff>